<commit_message>
Descubierta una gran nuve de ignorancia
</commit_message>
<xml_diff>
--- a/quantum mechanic/001 the wave function/exercises/1.3 Probability.docx
+++ b/quantum mechanic/001 the wave function/exercises/1.3 Probability.docx
@@ -3,9 +3,6 @@
 <w:document xmlns:wpc="http://schemas.microsoft.com/office/word/2010/wordprocessingCanvas" xmlns:mc="http://schemas.openxmlformats.org/markup-compatibility/2006" xmlns:o="urn:schemas-microsoft-com:office:office" xmlns:r="http://schemas.openxmlformats.org/officeDocument/2006/relationships" xmlns:m="http://schemas.openxmlformats.org/officeDocument/2006/math" xmlns:v="urn:schemas-microsoft-com:vml" xmlns:wp14="http://schemas.microsoft.com/office/word/2010/wordprocessingDrawing" xmlns:wp="http://schemas.openxmlformats.org/drawingml/2006/wordprocessingDrawing" xmlns:w10="urn:schemas-microsoft-com:office:word" xmlns:w="http://schemas.openxmlformats.org/wordprocessingml/2006/main" xmlns:w14="http://schemas.microsoft.com/office/word/2010/wordml" xmlns:w15="http://schemas.microsoft.com/office/word/2012/wordml" xmlns:wpg="http://schemas.microsoft.com/office/word/2010/wordprocessingGroup" xmlns:wpi="http://schemas.microsoft.com/office/word/2010/wordprocessingInk" xmlns:wne="http://schemas.microsoft.com/office/word/2006/wordml" xmlns:wps="http://schemas.microsoft.com/office/word/2010/wordprocessingShape" mc:Ignorable="w14 w15 wp14">
   <w:body>
     <w:p>
-      <w:r>
-        <w:t>–</w:t>
-      </w:r>
       <w:r>
         <w:rPr>
           <w:noProof/>
@@ -583,7 +580,6 @@
             <w:rPr>
               <w:rFonts w:ascii="Cambria Math" w:hAnsi="Cambria Math"/>
             </w:rPr>
-            <w:lastRenderedPageBreak/>
             <m:t>&lt;</m:t>
           </m:r>
           <m:sSup>
@@ -683,6 +679,7 @@
             <w:rPr>
               <w:rFonts w:ascii="Cambria Math" w:hAnsi="Cambria Math"/>
             </w:rPr>
+            <w:lastRenderedPageBreak/>
             <m:t>&lt;</m:t>
           </m:r>
           <m:sSup>
@@ -2165,10 +2162,10 @@
             <v:path o:extrusionok="f" gradientshapeok="t" o:connecttype="rect"/>
             <o:lock v:ext="edit" aspectratio="t"/>
           </v:shapetype>
-          <v:shape id="_x0000_i1025" type="#_x0000_t75" style="width:425pt;height:124.65pt" o:ole="">
+          <v:shape id="_x0000_i1025" type="#_x0000_t75" style="width:425.2pt;height:124.55pt" o:ole="">
             <v:imagedata r:id="rId7" o:title=""/>
           </v:shape>
-          <o:OLEObject Type="Embed" ProgID="Word.OpenDocumentText.12" ShapeID="_x0000_i1025" DrawAspect="Content" ObjectID="_1573201229" r:id="rId8"/>
+          <o:OLEObject Type="Embed" ProgID="Word.OpenDocumentText.12" ShapeID="_x0000_i1025" DrawAspect="Content" ObjectID="_1574867054" r:id="rId8"/>
         </w:object>
       </w:r>
     </w:p>
@@ -2187,10 +2184,10 @@
     <w:p>
       <w:r>
         <w:object w:dxaOrig="8504" w:dyaOrig="676">
-          <v:shape id="_x0000_i1026" type="#_x0000_t75" style="width:425pt;height:33.85pt" o:ole="">
+          <v:shape id="_x0000_i1026" type="#_x0000_t75" style="width:425.2pt;height:33.95pt" o:ole="">
             <v:imagedata r:id="rId9" o:title=""/>
           </v:shape>
-          <o:OLEObject Type="Embed" ProgID="Word.OpenDocumentText.12" ShapeID="_x0000_i1026" DrawAspect="Content" ObjectID="_1573201230" r:id="rId10"/>
+          <o:OLEObject Type="Embed" ProgID="Word.OpenDocumentText.12" ShapeID="_x0000_i1026" DrawAspect="Content" ObjectID="_1574867055" r:id="rId10"/>
         </w:object>
       </w:r>
     </w:p>
@@ -2209,10 +2206,10 @@
     <w:p>
       <w:r>
         <w:object w:dxaOrig="8504" w:dyaOrig="676">
-          <v:shape id="_x0000_i1027" type="#_x0000_t75" style="width:425pt;height:33.85pt" o:ole="">
+          <v:shape id="_x0000_i1027" type="#_x0000_t75" style="width:425.2pt;height:33.95pt" o:ole="">
             <v:imagedata r:id="rId11" o:title=""/>
           </v:shape>
-          <o:OLEObject Type="Embed" ProgID="Word.OpenDocumentText.12" ShapeID="_x0000_i1027" DrawAspect="Content" ObjectID="_1573201231" r:id="rId12"/>
+          <o:OLEObject Type="Embed" ProgID="Word.OpenDocumentText.12" ShapeID="_x0000_i1027" DrawAspect="Content" ObjectID="_1574867056" r:id="rId12"/>
         </w:object>
       </w:r>
     </w:p>
@@ -2446,13 +2443,7 @@
             <w:rPr>
               <w:rFonts w:ascii="Cambria Math" w:hAnsi="Cambria Math"/>
             </w:rPr>
-            <m:t>&lt;j&gt; =</m:t>
-          </m:r>
-          <m:r>
-            <w:rPr>
-              <w:rFonts w:ascii="Cambria Math" w:hAnsi="Cambria Math"/>
-            </w:rPr>
-            <m:t>14</m:t>
+            <m:t>&lt;j&gt; =14</m:t>
           </m:r>
           <m:d>
             <m:dPr>
@@ -3002,7 +2993,6 @@
             <w:rPr>
               <w:rFonts w:ascii="Cambria Math" w:hAnsi="Cambria Math"/>
             </w:rPr>
-            <w:lastRenderedPageBreak/>
             <m:t>&lt;j&gt; =</m:t>
           </m:r>
           <m:d>
@@ -3278,6 +3268,7 @@
             <w:rPr>
               <w:rFonts w:ascii="Cambria Math" w:hAnsi="Cambria Math"/>
             </w:rPr>
+            <w:lastRenderedPageBreak/>
             <m:t>&lt;j&gt; =21</m:t>
           </m:r>
         </m:oMath>
@@ -3296,10 +3287,10 @@
           <w:rFonts w:eastAsiaTheme="minorEastAsia"/>
         </w:rPr>
         <w:object w:dxaOrig="8504" w:dyaOrig="2489">
-          <v:shape id="_x0000_i1028" type="#_x0000_t75" style="width:425pt;height:124.65pt" o:ole="">
+          <v:shape id="_x0000_i1028" type="#_x0000_t75" style="width:425.2pt;height:124.55pt" o:ole="">
             <v:imagedata r:id="rId13" o:title=""/>
           </v:shape>
-          <o:OLEObject Type="Embed" ProgID="Word.OpenDocumentText.12" ShapeID="_x0000_i1028" DrawAspect="Content" ObjectID="_1573201232" r:id="rId14"/>
+          <o:OLEObject Type="Embed" ProgID="Word.OpenDocumentText.12" ShapeID="_x0000_i1028" DrawAspect="Content" ObjectID="_1574867057" r:id="rId14"/>
         </w:object>
       </w:r>
     </w:p>
@@ -3318,10 +3309,10 @@
     <w:p>
       <w:r>
         <w:object w:dxaOrig="8504" w:dyaOrig="227">
-          <v:shape id="_x0000_i1029" type="#_x0000_t75" style="width:425pt;height:11.3pt" o:ole="">
+          <v:shape id="_x0000_i1029" type="#_x0000_t75" style="width:425.2pt;height:11.3pt" o:ole="">
             <v:imagedata r:id="rId15" o:title=""/>
           </v:shape>
-          <o:OLEObject Type="Embed" ProgID="Word.OpenDocumentText.12" ShapeID="_x0000_i1029" DrawAspect="Content" ObjectID="_1573201233" r:id="rId16"/>
+          <o:OLEObject Type="Embed" ProgID="Word.OpenDocumentText.12" ShapeID="_x0000_i1029" DrawAspect="Content" ObjectID="_1574867058" r:id="rId16"/>
         </w:object>
       </w:r>
     </w:p>
@@ -3340,10 +3331,10 @@
     <w:p>
       <w:r>
         <w:object w:dxaOrig="8504" w:dyaOrig="227">
-          <v:shape id="_x0000_i1030" type="#_x0000_t75" style="width:425pt;height:11.3pt" o:ole="">
+          <v:shape id="_x0000_i1030" type="#_x0000_t75" style="width:425.2pt;height:11.3pt" o:ole="">
             <v:imagedata r:id="rId17" o:title=""/>
           </v:shape>
-          <o:OLEObject Type="Embed" ProgID="Word.OpenDocumentText.12" ShapeID="_x0000_i1030" DrawAspect="Content" ObjectID="_1573201234" r:id="rId18"/>
+          <o:OLEObject Type="Embed" ProgID="Word.OpenDocumentText.12" ShapeID="_x0000_i1030" DrawAspect="Content" ObjectID="_1574867059" r:id="rId18"/>
         </w:object>
       </w:r>
     </w:p>
@@ -3824,6 +3815,10 @@
     </w:p>
     <w:p>
       <w:r>
+        <w:rPr>
+          <w:noProof/>
+          <w:lang w:eastAsia="es-ES"/>
+        </w:rPr>
         <w:drawing>
           <wp:inline distT="0" distB="0" distL="0" distR="0" wp14:anchorId="4AE04305" wp14:editId="25DE1D14">
             <wp:extent cx="5400040" cy="625475"/>
@@ -4628,7 +4623,6 @@
             <w:rPr>
               <w:rFonts w:ascii="Cambria Math" w:hAnsi="Cambria Math"/>
             </w:rPr>
-            <w:lastRenderedPageBreak/>
             <m:t>∆</m:t>
           </m:r>
           <m:sSubSup>
@@ -4758,6 +4752,7 @@
       </w:pPr>
       <w:proofErr w:type="spellStart"/>
       <w:r>
+        <w:lastRenderedPageBreak/>
         <w:t>Now</w:t>
       </w:r>
       <w:proofErr w:type="spellEnd"/>
@@ -4808,119 +4803,7 @@
         <w:rPr>
           <w:rFonts w:eastAsiaTheme="minorEastAsia"/>
         </w:rPr>
-        <w:t xml:space="preserve"> was squared in last </w:t>
-      </w:r>
-      <w:proofErr w:type="spellStart"/>
-      <w:r>
-        <w:rPr>
-          <w:rFonts w:eastAsiaTheme="minorEastAsia"/>
-        </w:rPr>
-        <w:t>step</w:t>
-      </w:r>
-      <w:proofErr w:type="spellEnd"/>
-      <w:r>
-        <w:rPr>
-          <w:rFonts w:eastAsiaTheme="minorEastAsia"/>
-        </w:rPr>
-        <w:t xml:space="preserve"> so </w:t>
-      </w:r>
-      <w:proofErr w:type="spellStart"/>
-      <w:r>
-        <w:rPr>
-          <w:rFonts w:eastAsiaTheme="minorEastAsia"/>
-        </w:rPr>
-        <w:t>we</w:t>
-      </w:r>
-      <w:proofErr w:type="spellEnd"/>
-      <w:r>
-        <w:rPr>
-          <w:rFonts w:eastAsiaTheme="minorEastAsia"/>
-        </w:rPr>
-        <w:t xml:space="preserve"> </w:t>
-      </w:r>
-      <w:proofErr w:type="spellStart"/>
-      <w:r>
-        <w:rPr>
-          <w:rFonts w:eastAsiaTheme="minorEastAsia"/>
-        </w:rPr>
-        <w:t>won`t</w:t>
-      </w:r>
-      <w:proofErr w:type="spellEnd"/>
-      <w:r>
-        <w:rPr>
-          <w:rFonts w:eastAsiaTheme="minorEastAsia"/>
-        </w:rPr>
-        <w:t xml:space="preserve"> </w:t>
-      </w:r>
-      <w:proofErr w:type="spellStart"/>
-      <w:r>
-        <w:rPr>
-          <w:rFonts w:eastAsiaTheme="minorEastAsia"/>
-        </w:rPr>
-        <w:t>doet</w:t>
-      </w:r>
-      <w:proofErr w:type="spellEnd"/>
-      <w:r>
-        <w:rPr>
-          <w:rFonts w:eastAsiaTheme="minorEastAsia"/>
-        </w:rPr>
-        <w:t xml:space="preserve"> </w:t>
-      </w:r>
-      <w:proofErr w:type="spellStart"/>
-      <w:r>
-        <w:rPr>
-          <w:rFonts w:eastAsiaTheme="minorEastAsia"/>
-        </w:rPr>
-        <w:t>again</w:t>
-      </w:r>
-      <w:proofErr w:type="spellEnd"/>
-      <w:r>
-        <w:rPr>
-          <w:rFonts w:eastAsiaTheme="minorEastAsia"/>
-        </w:rPr>
-        <w:t xml:space="preserve"> in </w:t>
-      </w:r>
-      <w:proofErr w:type="spellStart"/>
-      <w:r>
-        <w:rPr>
-          <w:rFonts w:eastAsiaTheme="minorEastAsia"/>
-        </w:rPr>
-        <w:t>the</w:t>
-      </w:r>
-      <w:proofErr w:type="spellEnd"/>
-      <w:r>
-        <w:rPr>
-          <w:rFonts w:eastAsiaTheme="minorEastAsia"/>
-        </w:rPr>
-        <w:t xml:space="preserve"> formula of </w:t>
-      </w:r>
-      <w:proofErr w:type="spellStart"/>
-      <w:r>
-        <w:rPr>
-          <w:rFonts w:eastAsiaTheme="minorEastAsia"/>
-        </w:rPr>
-        <w:t>average</w:t>
-      </w:r>
-      <w:proofErr w:type="spellEnd"/>
-      <w:r>
-        <w:rPr>
-          <w:rFonts w:eastAsiaTheme="minorEastAsia"/>
-        </w:rPr>
-        <w:t xml:space="preserve"> of j </w:t>
-      </w:r>
-      <w:proofErr w:type="spellStart"/>
-      <w:r>
-        <w:rPr>
-          <w:rFonts w:eastAsiaTheme="minorEastAsia"/>
-        </w:rPr>
-        <w:t>squared</w:t>
-      </w:r>
-      <w:proofErr w:type="spellEnd"/>
-      <w:r>
-        <w:rPr>
-          <w:rFonts w:eastAsiaTheme="minorEastAsia"/>
-        </w:rPr>
-        <w:t>.</w:t>
+        <w:t xml:space="preserve"> was squared in last step so we won`t doet again in the formula of average of j squared.</w:t>
       </w:r>
     </w:p>
     <w:p>
@@ -5699,6 +5582,10 @@
     </w:p>
     <w:p>
       <w:r>
+        <w:rPr>
+          <w:noProof/>
+          <w:lang w:eastAsia="es-ES"/>
+        </w:rPr>
         <w:drawing>
           <wp:inline distT="0" distB="0" distL="0" distR="0" wp14:anchorId="345DDBDD" wp14:editId="6785DB26">
             <wp:extent cx="5400040" cy="1882775"/>
@@ -5815,6 +5702,10 @@
     </w:p>
     <w:p>
       <w:r>
+        <w:rPr>
+          <w:noProof/>
+          <w:lang w:eastAsia="es-ES"/>
+        </w:rPr>
         <w:drawing>
           <wp:inline distT="0" distB="0" distL="0" distR="0" wp14:anchorId="5D76637B" wp14:editId="637AD36E">
             <wp:extent cx="5400040" cy="627380"/>
@@ -6179,7 +6070,6 @@
         <w:rPr>
           <w:rFonts w:eastAsiaTheme="minorEastAsia"/>
         </w:rPr>
-        <w:lastRenderedPageBreak/>
         <w:t>The</w:t>
       </w:r>
       <w:proofErr w:type="spellEnd"/>
@@ -6231,6 +6121,7 @@
             <w:rPr>
               <w:rFonts w:ascii="Cambria Math" w:hAnsi="Cambria Math"/>
             </w:rPr>
+            <w:lastRenderedPageBreak/>
             <m:t>3.141592653589793238462643</m:t>
           </m:r>
         </m:oMath>
@@ -6276,96 +6167,33 @@
               <w:rFonts w:ascii="Cambria Math" w:hAnsi="Cambria Math"/>
               <w:color w:val="FF0000"/>
             </w:rPr>
-            <m:t>2</m:t>
+            <m:t>265358</m:t>
+          </m:r>
+          <m:r>
+            <w:rPr>
+              <w:rFonts w:ascii="Cambria Math" w:hAnsi="Cambria Math"/>
+            </w:rPr>
+            <m:t>9</m:t>
           </m:r>
           <m:r>
             <w:rPr>
               <w:rFonts w:ascii="Cambria Math" w:hAnsi="Cambria Math"/>
               <w:color w:val="FF0000"/>
             </w:rPr>
-            <m:t>6</m:t>
+            <m:t>7</m:t>
+          </m:r>
+          <m:r>
+            <w:rPr>
+              <w:rFonts w:ascii="Cambria Math" w:hAnsi="Cambria Math"/>
+            </w:rPr>
+            <m:t>9</m:t>
           </m:r>
           <m:r>
             <w:rPr>
               <w:rFonts w:ascii="Cambria Math" w:hAnsi="Cambria Math"/>
               <w:color w:val="FF0000"/>
             </w:rPr>
-            <m:t>535</m:t>
-          </m:r>
-          <m:r>
-            <w:rPr>
-              <w:rFonts w:ascii="Cambria Math" w:hAnsi="Cambria Math"/>
-              <w:color w:val="FF0000"/>
-            </w:rPr>
-            <m:t>8</m:t>
-          </m:r>
-          <m:r>
-            <w:rPr>
-              <w:rFonts w:ascii="Cambria Math" w:hAnsi="Cambria Math"/>
-            </w:rPr>
-            <m:t>9</m:t>
-          </m:r>
-          <m:r>
-            <w:rPr>
-              <w:rFonts w:ascii="Cambria Math" w:hAnsi="Cambria Math"/>
-              <w:color w:val="FF0000"/>
-            </w:rPr>
-            <m:t>7</m:t>
-          </m:r>
-          <m:r>
-            <w:rPr>
-              <w:rFonts w:ascii="Cambria Math" w:hAnsi="Cambria Math"/>
-            </w:rPr>
-            <m:t>9</m:t>
-          </m:r>
-          <m:r>
-            <w:rPr>
-              <w:rFonts w:ascii="Cambria Math" w:hAnsi="Cambria Math"/>
-              <w:color w:val="FF0000"/>
-            </w:rPr>
-            <m:t>323</m:t>
-          </m:r>
-          <m:r>
-            <w:rPr>
-              <w:rFonts w:ascii="Cambria Math" w:hAnsi="Cambria Math"/>
-              <w:color w:val="FF0000"/>
-            </w:rPr>
-            <m:t>8</m:t>
-          </m:r>
-          <m:r>
-            <w:rPr>
-              <w:rFonts w:ascii="Cambria Math" w:hAnsi="Cambria Math"/>
-              <w:color w:val="FF0000"/>
-            </w:rPr>
-            <m:t>4</m:t>
-          </m:r>
-          <m:r>
-            <w:rPr>
-              <w:rFonts w:ascii="Cambria Math" w:hAnsi="Cambria Math"/>
-              <w:color w:val="FF0000"/>
-            </w:rPr>
-            <m:t>6</m:t>
-          </m:r>
-          <m:r>
-            <w:rPr>
-              <w:rFonts w:ascii="Cambria Math" w:hAnsi="Cambria Math"/>
-              <w:color w:val="FF0000"/>
-            </w:rPr>
-            <m:t>2</m:t>
-          </m:r>
-          <m:r>
-            <w:rPr>
-              <w:rFonts w:ascii="Cambria Math" w:hAnsi="Cambria Math"/>
-              <w:color w:val="FF0000"/>
-            </w:rPr>
-            <m:t>6</m:t>
-          </m:r>
-          <m:r>
-            <w:rPr>
-              <w:rFonts w:ascii="Cambria Math" w:hAnsi="Cambria Math"/>
-              <w:color w:val="FF0000"/>
-            </w:rPr>
-            <m:t>43</m:t>
+            <m:t>3238462643</m:t>
           </m:r>
         </m:oMath>
       </m:oMathPara>
@@ -6460,13 +6288,7 @@
                 <w:rPr>
                   <w:rFonts w:ascii="Cambria Math" w:hAnsi="Cambria Math"/>
                 </w:rPr>
-                <m:t>j=</m:t>
-              </m:r>
-              <m:r>
-                <w:rPr>
-                  <w:rFonts w:ascii="Cambria Math" w:hAnsi="Cambria Math"/>
-                </w:rPr>
-                <m:t>2</m:t>
+                <m:t>j=2</m:t>
               </m:r>
             </m:e>
           </m:d>
@@ -6474,13 +6296,7 @@
             <w:rPr>
               <w:rFonts w:ascii="Cambria Math" w:hAnsi="Cambria Math"/>
             </w:rPr>
-            <m:t>=</m:t>
-          </m:r>
-          <m:r>
-            <w:rPr>
-              <w:rFonts w:ascii="Cambria Math" w:hAnsi="Cambria Math"/>
-            </w:rPr>
-            <m:t>3</m:t>
+            <m:t>=3</m:t>
           </m:r>
         </m:oMath>
       </m:oMathPara>
@@ -6513,13 +6329,7 @@
                 <w:rPr>
                   <w:rFonts w:ascii="Cambria Math" w:hAnsi="Cambria Math"/>
                 </w:rPr>
-                <m:t>j=</m:t>
-              </m:r>
-              <m:r>
-                <w:rPr>
-                  <w:rFonts w:ascii="Cambria Math" w:hAnsi="Cambria Math"/>
-                </w:rPr>
-                <m:t>3</m:t>
+                <m:t>j=3</m:t>
               </m:r>
             </m:e>
           </m:d>
@@ -6527,13 +6337,7 @@
             <w:rPr>
               <w:rFonts w:ascii="Cambria Math" w:hAnsi="Cambria Math"/>
             </w:rPr>
-            <m:t>=</m:t>
-          </m:r>
-          <m:r>
-            <w:rPr>
-              <w:rFonts w:ascii="Cambria Math" w:hAnsi="Cambria Math"/>
-            </w:rPr>
-            <m:t>5</m:t>
+            <m:t>=5</m:t>
           </m:r>
         </m:oMath>
       </m:oMathPara>
@@ -6566,13 +6370,7 @@
                 <w:rPr>
                   <w:rFonts w:ascii="Cambria Math" w:hAnsi="Cambria Math"/>
                 </w:rPr>
-                <m:t>j=</m:t>
-              </m:r>
-              <m:r>
-                <w:rPr>
-                  <w:rFonts w:ascii="Cambria Math" w:hAnsi="Cambria Math"/>
-                </w:rPr>
-                <m:t>4</m:t>
+                <m:t>j=4</m:t>
               </m:r>
             </m:e>
           </m:d>
@@ -6580,13 +6378,7 @@
             <w:rPr>
               <w:rFonts w:ascii="Cambria Math" w:hAnsi="Cambria Math"/>
             </w:rPr>
-            <m:t>=</m:t>
-          </m:r>
-          <m:r>
-            <w:rPr>
-              <w:rFonts w:ascii="Cambria Math" w:hAnsi="Cambria Math"/>
-            </w:rPr>
-            <m:t>3</m:t>
+            <m:t>=3</m:t>
           </m:r>
         </m:oMath>
       </m:oMathPara>
@@ -6619,13 +6411,7 @@
                 <w:rPr>
                   <w:rFonts w:ascii="Cambria Math" w:hAnsi="Cambria Math"/>
                 </w:rPr>
-                <m:t>j=</m:t>
-              </m:r>
-              <m:r>
-                <w:rPr>
-                  <w:rFonts w:ascii="Cambria Math" w:hAnsi="Cambria Math"/>
-                </w:rPr>
-                <m:t>5</m:t>
+                <m:t>j=5</m:t>
               </m:r>
             </m:e>
           </m:d>
@@ -6666,13 +6452,7 @@
                 <w:rPr>
                   <w:rFonts w:ascii="Cambria Math" w:hAnsi="Cambria Math"/>
                 </w:rPr>
-                <m:t>j=</m:t>
-              </m:r>
-              <m:r>
-                <w:rPr>
-                  <w:rFonts w:ascii="Cambria Math" w:hAnsi="Cambria Math"/>
-                </w:rPr>
-                <m:t>6</m:t>
+                <m:t>j=6</m:t>
               </m:r>
             </m:e>
           </m:d>
@@ -6713,13 +6493,7 @@
                 <w:rPr>
                   <w:rFonts w:ascii="Cambria Math" w:hAnsi="Cambria Math"/>
                 </w:rPr>
-                <m:t>j=</m:t>
-              </m:r>
-              <m:r>
-                <w:rPr>
-                  <w:rFonts w:ascii="Cambria Math" w:hAnsi="Cambria Math"/>
-                </w:rPr>
-                <m:t>7</m:t>
+                <m:t>j=7</m:t>
               </m:r>
             </m:e>
           </m:d>
@@ -6727,13 +6501,7 @@
             <w:rPr>
               <w:rFonts w:ascii="Cambria Math" w:hAnsi="Cambria Math"/>
             </w:rPr>
-            <m:t>=</m:t>
-          </m:r>
-          <m:r>
-            <w:rPr>
-              <w:rFonts w:ascii="Cambria Math" w:hAnsi="Cambria Math"/>
-            </w:rPr>
-            <m:t>1</m:t>
+            <m:t>=1</m:t>
           </m:r>
         </m:oMath>
       </m:oMathPara>
@@ -6766,13 +6534,7 @@
                 <w:rPr>
                   <w:rFonts w:ascii="Cambria Math" w:hAnsi="Cambria Math"/>
                 </w:rPr>
-                <m:t>j=</m:t>
-              </m:r>
-              <m:r>
-                <w:rPr>
-                  <w:rFonts w:ascii="Cambria Math" w:hAnsi="Cambria Math"/>
-                </w:rPr>
-                <m:t>8</m:t>
+                <m:t>j=8</m:t>
               </m:r>
             </m:e>
           </m:d>
@@ -6780,13 +6542,7 @@
             <w:rPr>
               <w:rFonts w:ascii="Cambria Math" w:hAnsi="Cambria Math"/>
             </w:rPr>
-            <m:t>=</m:t>
-          </m:r>
-          <m:r>
-            <w:rPr>
-              <w:rFonts w:ascii="Cambria Math" w:hAnsi="Cambria Math"/>
-            </w:rPr>
-            <m:t>2</m:t>
+            <m:t>=2</m:t>
           </m:r>
         </m:oMath>
       </m:oMathPara>
@@ -6819,13 +6575,7 @@
                 <w:rPr>
                   <w:rFonts w:ascii="Cambria Math" w:hAnsi="Cambria Math"/>
                 </w:rPr>
-                <m:t>j=</m:t>
-              </m:r>
-              <m:r>
-                <w:rPr>
-                  <w:rFonts w:ascii="Cambria Math" w:hAnsi="Cambria Math"/>
-                </w:rPr>
-                <m:t>9</m:t>
+                <m:t>j=9</m:t>
               </m:r>
             </m:e>
           </m:d>
@@ -6833,13 +6583,7 @@
             <w:rPr>
               <w:rFonts w:ascii="Cambria Math" w:hAnsi="Cambria Math"/>
             </w:rPr>
-            <m:t>=</m:t>
-          </m:r>
-          <m:r>
-            <w:rPr>
-              <w:rFonts w:ascii="Cambria Math" w:hAnsi="Cambria Math"/>
-            </w:rPr>
-            <m:t>3</m:t>
+            <m:t>=3</m:t>
           </m:r>
         </m:oMath>
       </m:oMathPara>
@@ -8073,6 +7817,8 @@
       <w:r>
         <w:rPr>
           <w:rFonts w:eastAsiaTheme="minorEastAsia"/>
+          <w:noProof/>
+          <w:lang w:eastAsia="es-ES"/>
         </w:rPr>
         <w:drawing>
           <wp:inline distT="0" distB="0" distL="0" distR="0" wp14:anchorId="20BF010D" wp14:editId="78C1CB64">
@@ -8120,6 +7866,8 @@
       <w:r>
         <w:rPr>
           <w:rFonts w:eastAsiaTheme="minorEastAsia"/>
+          <w:noProof/>
+          <w:lang w:eastAsia="es-ES"/>
         </w:rPr>
         <w:drawing>
           <wp:inline distT="0" distB="0" distL="0" distR="0" wp14:anchorId="1400F14B" wp14:editId="465B8327">
@@ -8201,6 +7949,8 @@
       <w:r>
         <w:rPr>
           <w:rFonts w:eastAsiaTheme="minorEastAsia"/>
+          <w:noProof/>
+          <w:lang w:eastAsia="es-ES"/>
         </w:rPr>
         <w:drawing>
           <wp:inline distT="0" distB="0" distL="0" distR="0" wp14:anchorId="36047337" wp14:editId="70B3785B">
@@ -8289,10 +8039,16 @@
         <w:rPr>
           <w:rFonts w:eastAsiaTheme="minorEastAsia"/>
         </w:rPr>
-        <w:t xml:space="preserve"> deviation</w:t>
-      </w:r>
-      <w:bookmarkStart w:id="6" w:name="_GoBack"/>
-      <w:bookmarkEnd w:id="6"/>
+        <w:t xml:space="preserve"> </w:t>
+      </w:r>
+      <w:proofErr w:type="spellStart"/>
+      <w:r>
+        <w:rPr>
+          <w:rFonts w:eastAsiaTheme="minorEastAsia"/>
+        </w:rPr>
+        <w:t>deviation</w:t>
+      </w:r>
+      <w:proofErr w:type="spellEnd"/>
     </w:p>
     <w:p>
       <w:pPr>
@@ -8303,6 +8059,8 @@
       <w:r>
         <w:rPr>
           <w:rFonts w:eastAsiaTheme="minorEastAsia"/>
+          <w:noProof/>
+          <w:lang w:eastAsia="es-ES"/>
         </w:rPr>
         <w:drawing>
           <wp:inline distT="0" distB="0" distL="0" distR="0" wp14:anchorId="3AE56554" wp14:editId="5A7BF03F">
@@ -8436,6 +8194,7 @@
         </w:drawing>
       </w:r>
     </w:p>
+    <w:p/>
     <w:p>
       <w:r>
         <w:rPr>
@@ -8443,10 +8202,10 @@
           <w:lang w:eastAsia="es-ES"/>
         </w:rPr>
         <w:drawing>
-          <wp:inline distT="0" distB="0" distL="0" distR="0" wp14:anchorId="580CFE1A" wp14:editId="546CCD03">
-            <wp:extent cx="5400040" cy="2433955"/>
-            <wp:effectExtent l="0" t="0" r="0" b="4445"/>
-            <wp:docPr id="5" name="Imagen 5"/>
+          <wp:inline distT="0" distB="0" distL="0" distR="0" wp14:anchorId="05093BD7" wp14:editId="358C7726">
+            <wp:extent cx="5400040" cy="1902460"/>
+            <wp:effectExtent l="0" t="0" r="0" b="2540"/>
+            <wp:docPr id="7" name="Imagen 7"/>
             <wp:cNvGraphicFramePr>
               <a:graphicFrameLocks xmlns:a="http://schemas.openxmlformats.org/drawingml/2006/main" noChangeAspect="1"/>
             </wp:cNvGraphicFramePr>
@@ -8466,93 +8225,6 @@
                   <pic:spPr>
                     <a:xfrm>
                       <a:off x="0" y="0"/>
-                      <a:ext cx="5400040" cy="2433955"/>
-                    </a:xfrm>
-                    <a:prstGeom prst="rect">
-                      <a:avLst/>
-                    </a:prstGeom>
-                  </pic:spPr>
-                </pic:pic>
-              </a:graphicData>
-            </a:graphic>
-          </wp:inline>
-        </w:drawing>
-      </w:r>
-    </w:p>
-    <w:p>
-      <w:r>
-        <w:rPr>
-          <w:noProof/>
-          <w:lang w:eastAsia="es-ES"/>
-        </w:rPr>
-        <w:lastRenderedPageBreak/>
-        <w:drawing>
-          <wp:inline distT="0" distB="0" distL="0" distR="0" wp14:anchorId="4007A2B9" wp14:editId="61332B64">
-            <wp:extent cx="5400040" cy="728980"/>
-            <wp:effectExtent l="0" t="0" r="0" b="0"/>
-            <wp:docPr id="6" name="Imagen 6"/>
-            <wp:cNvGraphicFramePr>
-              <a:graphicFrameLocks xmlns:a="http://schemas.openxmlformats.org/drawingml/2006/main" noChangeAspect="1"/>
-            </wp:cNvGraphicFramePr>
-            <a:graphic xmlns:a="http://schemas.openxmlformats.org/drawingml/2006/main">
-              <a:graphicData uri="http://schemas.openxmlformats.org/drawingml/2006/picture">
-                <pic:pic xmlns:pic="http://schemas.openxmlformats.org/drawingml/2006/picture">
-                  <pic:nvPicPr>
-                    <pic:cNvPr id="1" name=""/>
-                    <pic:cNvPicPr/>
-                  </pic:nvPicPr>
-                  <pic:blipFill>
-                    <a:blip r:embed="rId30"/>
-                    <a:stretch>
-                      <a:fillRect/>
-                    </a:stretch>
-                  </pic:blipFill>
-                  <pic:spPr>
-                    <a:xfrm>
-                      <a:off x="0" y="0"/>
-                      <a:ext cx="5400040" cy="728980"/>
-                    </a:xfrm>
-                    <a:prstGeom prst="rect">
-                      <a:avLst/>
-                    </a:prstGeom>
-                  </pic:spPr>
-                </pic:pic>
-              </a:graphicData>
-            </a:graphic>
-          </wp:inline>
-        </w:drawing>
-      </w:r>
-    </w:p>
-    <w:p>
-      <w:r>
-        <w:rPr>
-          <w:noProof/>
-          <w:lang w:eastAsia="es-ES"/>
-        </w:rPr>
-        <w:drawing>
-          <wp:inline distT="0" distB="0" distL="0" distR="0" wp14:anchorId="05093BD7" wp14:editId="358C7726">
-            <wp:extent cx="5400040" cy="1902460"/>
-            <wp:effectExtent l="0" t="0" r="0" b="2540"/>
-            <wp:docPr id="7" name="Imagen 7"/>
-            <wp:cNvGraphicFramePr>
-              <a:graphicFrameLocks xmlns:a="http://schemas.openxmlformats.org/drawingml/2006/main" noChangeAspect="1"/>
-            </wp:cNvGraphicFramePr>
-            <a:graphic xmlns:a="http://schemas.openxmlformats.org/drawingml/2006/main">
-              <a:graphicData uri="http://schemas.openxmlformats.org/drawingml/2006/picture">
-                <pic:pic xmlns:pic="http://schemas.openxmlformats.org/drawingml/2006/picture">
-                  <pic:nvPicPr>
-                    <pic:cNvPr id="1" name=""/>
-                    <pic:cNvPicPr/>
-                  </pic:nvPicPr>
-                  <pic:blipFill>
-                    <a:blip r:embed="rId31"/>
-                    <a:stretch>
-                      <a:fillRect/>
-                    </a:stretch>
-                  </pic:blipFill>
-                  <pic:spPr>
-                    <a:xfrm>
-                      <a:off x="0" y="0"/>
                       <a:ext cx="5400040" cy="1902460"/>
                     </a:xfrm>
                     <a:prstGeom prst="rect">
@@ -8565,6 +8237,81 @@
           </wp:inline>
         </w:drawing>
       </w:r>
+    </w:p>
+    <w:p>
+      <w:pPr>
+        <w:rPr>
+          <w:i/>
+        </w:rPr>
+      </w:pPr>
+      <w:hyperlink r:id="rId30" w:history="1">
+        <w:proofErr w:type="spellStart"/>
+        <w:r>
+          <w:rPr>
+            <w:rStyle w:val="Hipervnculo"/>
+            <w:i/>
+          </w:rPr>
+          <w:t>How</w:t>
+        </w:r>
+        <w:proofErr w:type="spellEnd"/>
+        <w:r>
+          <w:rPr>
+            <w:rStyle w:val="Hipervnculo"/>
+            <w:i/>
+          </w:rPr>
+          <w:t xml:space="preserve"> </w:t>
+        </w:r>
+        <w:proofErr w:type="spellStart"/>
+        <w:r>
+          <w:rPr>
+            <w:rStyle w:val="Hipervnculo"/>
+            <w:i/>
+          </w:rPr>
+          <w:t>integrate</w:t>
+        </w:r>
+        <w:proofErr w:type="spellEnd"/>
+        <w:r>
+          <w:rPr>
+            <w:rStyle w:val="Hipervnculo"/>
+            <w:i/>
+          </w:rPr>
+          <w:t xml:space="preserve"> </w:t>
+        </w:r>
+        <w:proofErr w:type="spellStart"/>
+        <w:r>
+          <w:rPr>
+            <w:rStyle w:val="Hipervnculo"/>
+            <w:i/>
+          </w:rPr>
+          <w:t>gaussian</w:t>
+        </w:r>
+        <w:proofErr w:type="spellEnd"/>
+        <w:r>
+          <w:rPr>
+            <w:rStyle w:val="Hipervnculo"/>
+            <w:i/>
+          </w:rPr>
+          <w:t xml:space="preserve"> </w:t>
+        </w:r>
+        <w:proofErr w:type="spellStart"/>
+        <w:r>
+          <w:rPr>
+            <w:rStyle w:val="Hipervnculo"/>
+            <w:i/>
+          </w:rPr>
+          <w:t>function</w:t>
+        </w:r>
+        <w:proofErr w:type="spellEnd"/>
+      </w:hyperlink>
+    </w:p>
+    <w:p>
+      <w:pPr>
+        <w:rPr>
+          <w:i/>
+        </w:rPr>
+      </w:pPr>
+      <w:bookmarkStart w:id="6" w:name="_GoBack"/>
+      <w:bookmarkEnd w:id="6"/>
     </w:p>
     <w:sectPr>
       <w:pgSz w:w="11906" w:h="16838"/>
@@ -8973,6 +8720,7 @@
   <w:style w:type="character" w:default="1" w:styleId="Fuentedeprrafopredeter">
     <w:name w:val="Default Paragraph Font"/>
     <w:uiPriority w:val="1"/>
+    <w:semiHidden/>
     <w:unhideWhenUsed/>
   </w:style>
   <w:style w:type="table" w:default="1" w:styleId="Tablanormal">
@@ -9375,11 +9123,11 @@
         </c:dLbls>
         <c:gapWidth val="150"/>
         <c:overlap val="100"/>
-        <c:axId val="357539448"/>
-        <c:axId val="357537880"/>
+        <c:axId val="331564672"/>
+        <c:axId val="331565456"/>
       </c:barChart>
       <c:catAx>
-        <c:axId val="357539448"/>
+        <c:axId val="331564672"/>
         <c:scaling>
           <c:orientation val="minMax"/>
         </c:scaling>
@@ -9422,7 +9170,7 @@
             <a:endParaRPr lang="es-ES"/>
           </a:p>
         </c:txPr>
-        <c:crossAx val="357537880"/>
+        <c:crossAx val="331565456"/>
         <c:crosses val="autoZero"/>
         <c:auto val="1"/>
         <c:lblAlgn val="ctr"/>
@@ -9430,7 +9178,7 @@
         <c:noMultiLvlLbl val="0"/>
       </c:catAx>
       <c:valAx>
-        <c:axId val="357537880"/>
+        <c:axId val="331565456"/>
         <c:scaling>
           <c:orientation val="minMax"/>
         </c:scaling>
@@ -9481,7 +9229,7 @@
             <a:endParaRPr lang="es-ES"/>
           </a:p>
         </c:txPr>
-        <c:crossAx val="357539448"/>
+        <c:crossAx val="331564672"/>
         <c:crosses val="autoZero"/>
         <c:crossBetween val="between"/>
       </c:valAx>
@@ -10117,10 +9865,10 @@
   <a:themeElements>
     <a:clrScheme name="Office">
       <a:dk1>
-        <a:sysClr val="windowText" lastClr="000000"/>
+        <a:sysClr val="windowText" lastClr="FFFF00"/>
       </a:dk1>
       <a:lt1>
-        <a:sysClr val="window" lastClr="FFFFFF"/>
+        <a:sysClr val="window" lastClr="000000"/>
       </a:lt1>
       <a:dk2>
         <a:srgbClr val="44546A"/>

</xml_diff>